<commit_message>
laboratorio 9 entrega final
</commit_message>
<xml_diff>
--- a/Docs/Observaciones-Lab 9.docx
+++ b/Docs/Observaciones-Lab 9.docx
@@ -341,19 +341,7 @@
         <w:rPr>
           <w:lang w:val="es-419"/>
         </w:rPr>
-        <w:t>Tiempo</w:t>
-      </w:r>
-      <w:r>
-        <w:rPr>
-          <w:lang w:val="es-419"/>
-        </w:rPr>
-        <w:t>6</w:t>
-      </w:r>
-      <w:r>
-        <w:rPr>
-          <w:lang w:val="es-419"/>
-        </w:rPr>
-        <w:t xml:space="preserve">: </w:t>
+        <w:t xml:space="preserve">Tiempo6: </w:t>
       </w:r>
       <w:r>
         <w:rPr>
@@ -469,13 +457,7 @@
         <w:rPr>
           <w:lang w:val="es-419"/>
         </w:rPr>
-        <w:t xml:space="preserve"> </w:t>
-      </w:r>
-      <w:r>
-        <w:rPr>
-          <w:lang w:val="es-419"/>
-        </w:rPr>
-        <w:t>ms</w:t>
+        <w:t xml:space="preserve"> ms</w:t>
       </w:r>
     </w:p>
     <w:p>
@@ -527,13 +509,7 @@
         <w:rPr>
           <w:lang w:val="es-419"/>
         </w:rPr>
-        <w:t>7</w:t>
-      </w:r>
-      <w:r>
-        <w:rPr>
-          <w:lang w:val="es-419"/>
-        </w:rPr>
-        <w:t>000:</w:t>
+        <w:t>7000:</w:t>
       </w:r>
     </w:p>
     <w:p>
@@ -611,13 +587,7 @@
         <w:rPr>
           <w:lang w:val="es-419"/>
         </w:rPr>
-        <w:t xml:space="preserve"> </w:t>
-      </w:r>
-      <w:r>
-        <w:rPr>
-          <w:lang w:val="es-419"/>
-        </w:rPr>
-        <w:t>ms</w:t>
+        <w:t xml:space="preserve"> ms</w:t>
       </w:r>
     </w:p>
     <w:p>
@@ -669,13 +639,7 @@
         <w:rPr>
           <w:lang w:val="es-419"/>
         </w:rPr>
-        <w:t>3</w:t>
-      </w:r>
-      <w:r>
-        <w:rPr>
-          <w:lang w:val="es-419"/>
-        </w:rPr>
-        <w:t>000:</w:t>
+        <w:t>3000:</w:t>
       </w:r>
     </w:p>
     <w:p>
@@ -753,13 +717,7 @@
         <w:rPr>
           <w:lang w:val="es-419"/>
         </w:rPr>
-        <w:t xml:space="preserve"> </w:t>
-      </w:r>
-      <w:r>
-        <w:rPr>
-          <w:lang w:val="es-419"/>
-        </w:rPr>
-        <w:t>ms</w:t>
+        <w:t xml:space="preserve"> ms</w:t>
       </w:r>
     </w:p>
     <w:p>
@@ -804,13 +762,7 @@
           <w:lang w:val="es-419"/>
         </w:rPr>
         <w:lastRenderedPageBreak/>
-        <w:t>2</w:t>
-      </w:r>
-      <w:r>
-        <w:rPr>
-          <w:lang w:val="es-419"/>
-        </w:rPr>
-        <w:t>000:</w:t>
+        <w:t>2000:</w:t>
       </w:r>
     </w:p>
     <w:p>
@@ -888,13 +840,7 @@
         <w:rPr>
           <w:lang w:val="es-419"/>
         </w:rPr>
-        <w:t xml:space="preserve"> </w:t>
-      </w:r>
-      <w:r>
-        <w:rPr>
-          <w:lang w:val="es-419"/>
-        </w:rPr>
-        <w:t>ms</w:t>
+        <w:t xml:space="preserve"> ms</w:t>
       </w:r>
     </w:p>
     <w:p>
@@ -946,13 +892,7 @@
         <w:rPr>
           <w:lang w:val="es-419"/>
         </w:rPr>
-        <w:t>1</w:t>
-      </w:r>
-      <w:r>
-        <w:rPr>
-          <w:lang w:val="es-419"/>
-        </w:rPr>
-        <w:t>000:</w:t>
+        <w:t>1000:</w:t>
       </w:r>
     </w:p>
     <w:p>
@@ -1030,13 +970,7 @@
         <w:rPr>
           <w:lang w:val="es-419"/>
         </w:rPr>
-        <w:t xml:space="preserve"> </w:t>
-      </w:r>
-      <w:r>
-        <w:rPr>
-          <w:lang w:val="es-419"/>
-        </w:rPr>
-        <w:t>ms</w:t>
+        <w:t xml:space="preserve"> ms</w:t>
       </w:r>
     </w:p>
     <w:p>
@@ -1088,13 +1022,7 @@
         <w:rPr>
           <w:lang w:val="es-419"/>
         </w:rPr>
-        <w:t>3</w:t>
-      </w:r>
-      <w:r>
-        <w:rPr>
-          <w:lang w:val="es-419"/>
-        </w:rPr>
-        <w:t>00:</w:t>
+        <w:t>300:</w:t>
       </w:r>
     </w:p>
     <w:p>
@@ -1172,13 +1100,7 @@
         <w:rPr>
           <w:lang w:val="es-419"/>
         </w:rPr>
-        <w:t xml:space="preserve"> </w:t>
-      </w:r>
-      <w:r>
-        <w:rPr>
-          <w:lang w:val="es-419"/>
-        </w:rPr>
-        <w:t>ms</w:t>
+        <w:t xml:space="preserve"> ms</w:t>
       </w:r>
     </w:p>
     <w:p>
@@ -1230,53 +1152,35 @@
         <w:rPr>
           <w:lang w:val="es-419"/>
         </w:rPr>
-        <w:t>15</w:t>
-      </w:r>
-      <w:r>
-        <w:rPr>
-          <w:lang w:val="es-419"/>
-        </w:rPr>
-        <w:t>0:</w:t>
-      </w:r>
-    </w:p>
-    <w:p>
-      <w:pPr>
-        <w:pStyle w:val="Prrafodelista"/>
-        <w:rPr>
-          <w:lang w:val="es-419"/>
-        </w:rPr>
-      </w:pPr>
-      <w:r>
-        <w:rPr>
-          <w:lang w:val="es-419"/>
-        </w:rPr>
-        <w:t xml:space="preserve">Vértices: </w:t>
-      </w:r>
-      <w:r>
-        <w:rPr>
-          <w:lang w:val="es-419"/>
-        </w:rPr>
-        <w:t>146</w:t>
-      </w:r>
-    </w:p>
-    <w:p>
-      <w:pPr>
-        <w:pStyle w:val="Prrafodelista"/>
-        <w:rPr>
-          <w:lang w:val="es-419"/>
-        </w:rPr>
-      </w:pPr>
-      <w:r>
-        <w:rPr>
-          <w:lang w:val="es-419"/>
-        </w:rPr>
-        <w:t xml:space="preserve">Arcos: </w:t>
-      </w:r>
-      <w:r>
-        <w:rPr>
-          <w:lang w:val="es-419"/>
-        </w:rPr>
-        <w:t>146</w:t>
+        <w:t>150:</w:t>
+      </w:r>
+    </w:p>
+    <w:p>
+      <w:pPr>
+        <w:pStyle w:val="Prrafodelista"/>
+        <w:rPr>
+          <w:lang w:val="es-419"/>
+        </w:rPr>
+      </w:pPr>
+      <w:r>
+        <w:rPr>
+          <w:lang w:val="es-419"/>
+        </w:rPr>
+        <w:t>Vértices: 146</w:t>
+      </w:r>
+    </w:p>
+    <w:p>
+      <w:pPr>
+        <w:pStyle w:val="Prrafodelista"/>
+        <w:rPr>
+          <w:lang w:val="es-419"/>
+        </w:rPr>
+      </w:pPr>
+      <w:r>
+        <w:rPr>
+          <w:lang w:val="es-419"/>
+        </w:rPr>
+        <w:t>Arcos: 146</w:t>
       </w:r>
     </w:p>
     <w:p>
@@ -1380,33 +1284,21 @@
         <w:rPr>
           <w:lang w:val="es-419"/>
         </w:rPr>
-        <w:t xml:space="preserve">Vértices: </w:t>
-      </w:r>
-      <w:r>
-        <w:rPr>
-          <w:lang w:val="es-419"/>
-        </w:rPr>
-        <w:t>74</w:t>
-      </w:r>
-    </w:p>
-    <w:p>
-      <w:pPr>
-        <w:pStyle w:val="Prrafodelista"/>
-        <w:rPr>
-          <w:lang w:val="es-419"/>
-        </w:rPr>
-      </w:pPr>
-      <w:r>
-        <w:rPr>
-          <w:lang w:val="es-419"/>
-        </w:rPr>
-        <w:t xml:space="preserve">Arcos: </w:t>
-      </w:r>
-      <w:r>
-        <w:rPr>
-          <w:lang w:val="es-419"/>
-        </w:rPr>
-        <w:t>73</w:t>
+        <w:t>Vértices: 74</w:t>
+      </w:r>
+    </w:p>
+    <w:p>
+      <w:pPr>
+        <w:pStyle w:val="Prrafodelista"/>
+        <w:rPr>
+          <w:lang w:val="es-419"/>
+        </w:rPr>
+      </w:pPr>
+      <w:r>
+        <w:rPr>
+          <w:lang w:val="es-419"/>
+        </w:rPr>
+        <w:t>Arcos: 73</w:t>
       </w:r>
     </w:p>
     <w:p>
@@ -1517,7 +1409,19 @@
         <w:rPr>
           <w:lang w:val="es-419"/>
         </w:rPr>
-        <w:t>no está fuertemente conectado, y es disperso.</w:t>
+        <w:t>no está fuertemente conectado, y es disperso</w:t>
+      </w:r>
+      <w:r>
+        <w:rPr>
+          <w:lang w:val="es-419"/>
+        </w:rPr>
+        <w:t xml:space="preserve"> pues su valor de densidad es 0.00018</w:t>
+      </w:r>
+      <w:r>
+        <w:rPr>
+          <w:lang w:val="es-419"/>
+        </w:rPr>
+        <w:t>.</w:t>
       </w:r>
     </w:p>
     <w:p>
@@ -4523,6 +4427,15 @@
 </file>
 
 <file path=customXml/item1.xml><?xml version="1.0" encoding="utf-8"?>
+<?mso-contentType ?>
+<FormTemplates xmlns="http://schemas.microsoft.com/sharepoint/v3/contenttype/forms">
+  <Display>DocumentLibraryForm</Display>
+  <Edit>DocumentLibraryForm</Edit>
+  <New>DocumentLibraryForm</New>
+</FormTemplates>
+</file>
+
+<file path=customXml/item2.xml><?xml version="1.0" encoding="utf-8"?>
 <ct:contentTypeSchema xmlns:ct="http://schemas.microsoft.com/office/2006/metadata/contentType" xmlns:ma="http://schemas.microsoft.com/office/2006/metadata/properties/metaAttributes" ct:_="" ma:_="" ma:contentTypeName="Documento" ma:contentTypeID="0x01010023858CF01A2EF24688B692775F4C60A4" ma:contentTypeVersion="11" ma:contentTypeDescription="Crear nuevo documento." ma:contentTypeScope="" ma:versionID="04b510ef1bc187d79b842c792d256c41">
   <xsd:schema xmlns:xsd="http://www.w3.org/2001/XMLSchema" xmlns:xs="http://www.w3.org/2001/XMLSchema" xmlns:p="http://schemas.microsoft.com/office/2006/metadata/properties" xmlns:ns2="164883f8-7691-4ecf-b54a-664c0d0edefe" xmlns:ns3="85e30bcc-d76c-4413-8e4d-2dce22fb0743" targetNamespace="http://schemas.microsoft.com/office/2006/metadata/properties" ma:root="true" ma:fieldsID="9049981c3eb1ee76226ec9e2f8ecd7b4" ns2:_="" ns3:_="">
     <xsd:import namespace="164883f8-7691-4ecf-b54a-664c0d0edefe"/>
@@ -4733,15 +4646,6 @@
 </ct:contentTypeSchema>
 </file>
 
-<file path=customXml/item2.xml><?xml version="1.0" encoding="utf-8"?>
-<?mso-contentType ?>
-<FormTemplates xmlns="http://schemas.microsoft.com/sharepoint/v3/contenttype/forms">
-  <Display>DocumentLibraryForm</Display>
-  <Edit>DocumentLibraryForm</Edit>
-  <New>DocumentLibraryForm</New>
-</FormTemplates>
-</file>
-
 <file path=customXml/item3.xml><?xml version="1.0" encoding="utf-8"?>
 <p:properties xmlns:p="http://schemas.microsoft.com/office/2006/metadata/properties" xmlns:xsi="http://www.w3.org/2001/XMLSchema-instance" xmlns:pc="http://schemas.microsoft.com/office/infopath/2007/PartnerControls">
   <documentManagement/>
@@ -4749,6 +4653,14 @@
 </file>
 
 <file path=customXml/itemProps1.xml><?xml version="1.0" encoding="utf-8"?>
+<ds:datastoreItem xmlns:ds="http://schemas.openxmlformats.org/officeDocument/2006/customXml" ds:itemID="{1F59EA8B-1FA8-40D2-A8B0-61B9CE1E4579}">
+  <ds:schemaRefs>
+    <ds:schemaRef ds:uri="http://schemas.microsoft.com/sharepoint/v3/contenttype/forms"/>
+  </ds:schemaRefs>
+</ds:datastoreItem>
+</file>
+
+<file path=customXml/itemProps2.xml><?xml version="1.0" encoding="utf-8"?>
 <ds:datastoreItem xmlns:ds="http://schemas.openxmlformats.org/officeDocument/2006/customXml" ds:itemID="{B5A68955-FE31-4882-A896-23358313A6FD}">
   <ds:schemaRefs>
     <ds:schemaRef ds:uri="http://schemas.microsoft.com/office/2006/metadata/contentType"/>
@@ -4767,14 +4679,6 @@
 </ds:datastoreItem>
 </file>
 
-<file path=customXml/itemProps2.xml><?xml version="1.0" encoding="utf-8"?>
-<ds:datastoreItem xmlns:ds="http://schemas.openxmlformats.org/officeDocument/2006/customXml" ds:itemID="{1F59EA8B-1FA8-40D2-A8B0-61B9CE1E4579}">
-  <ds:schemaRefs>
-    <ds:schemaRef ds:uri="http://schemas.microsoft.com/sharepoint/v3/contenttype/forms"/>
-  </ds:schemaRefs>
-</ds:datastoreItem>
-</file>
-
 <file path=customXml/itemProps3.xml><?xml version="1.0" encoding="utf-8"?>
 <ds:datastoreItem xmlns:ds="http://schemas.openxmlformats.org/officeDocument/2006/customXml" ds:itemID="{8542EACB-7939-45C8-99C3-B6897CA7A7EF}">
   <ds:schemaRefs>

</xml_diff>